<commit_message>
sequence fix, class diagrams
</commit_message>
<xml_diff>
--- a/TutorGroup_Deliverable_4_DomainModel.docx
+++ b/TutorGroup_Deliverable_4_DomainModel.docx
@@ -226,7 +226,6 @@
           <w:szCs w:val="28"/>
         </w:rPr>
       </w:pPr>
-      <w:proofErr w:type="spellStart"/>
       <w:r>
         <w:rPr>
           <w:b/>
@@ -234,9 +233,8 @@
           <w:sz w:val="28"/>
           <w:szCs w:val="28"/>
         </w:rPr>
-        <w:t>Domail</w:t>
-      </w:r>
-      <w:proofErr w:type="spellEnd"/>
+        <w:t xml:space="preserve">Class </w:t>
+      </w:r>
       <w:r>
         <w:rPr>
           <w:b/>
@@ -244,7 +242,7 @@
           <w:sz w:val="28"/>
           <w:szCs w:val="28"/>
         </w:rPr>
-        <w:t xml:space="preserve"> Models</w:t>
+        <w:t>Diagrams</w:t>
       </w:r>
       <w:r>
         <w:rPr>
@@ -257,15 +255,1061 @@
       </w:r>
     </w:p>
     <w:p>
-      <w:r>
-        <w:rPr>
+      <w:pPr>
+        <w:pBdr>
+          <w:top w:val="nil"/>
+          <w:left w:val="nil"/>
+          <w:bottom w:val="nil"/>
+          <w:right w:val="nil"/>
+          <w:between w:val="nil"/>
+        </w:pBdr>
+        <w:ind w:left="360"/>
+        <w:rPr>
+          <w:bCs/>
+          <w:color w:val="000000"/>
+          <w:sz w:val="28"/>
+          <w:szCs w:val="28"/>
+        </w:rPr>
+      </w:pPr>
+      <w:r>
+        <w:rPr>
+          <w:b/>
           <w:color w:val="000000"/>
           <w:sz w:val="28"/>
           <w:szCs w:val="28"/>
         </w:rPr>
         <w:tab/>
       </w:r>
+      <w:r>
+        <w:rPr>
+          <w:bCs/>
+          <w:color w:val="000000"/>
+          <w:sz w:val="28"/>
+          <w:szCs w:val="28"/>
+        </w:rPr>
+        <w:t>Home Screen</w:t>
+      </w:r>
     </w:p>
+    <w:p>
+      <w:pPr>
+        <w:pBdr>
+          <w:top w:val="nil"/>
+          <w:left w:val="nil"/>
+          <w:bottom w:val="nil"/>
+          <w:right w:val="nil"/>
+          <w:between w:val="nil"/>
+        </w:pBdr>
+        <w:ind w:left="360"/>
+        <w:rPr>
+          <w:bCs/>
+          <w:color w:val="000000"/>
+          <w:sz w:val="28"/>
+          <w:szCs w:val="28"/>
+        </w:rPr>
+      </w:pPr>
+      <w:r>
+        <w:rPr>
+          <w:bCs/>
+          <w:color w:val="000000"/>
+          <w:sz w:val="28"/>
+          <w:szCs w:val="28"/>
+        </w:rPr>
+        <w:tab/>
+      </w:r>
+      <w:proofErr w:type="spellStart"/>
+      <w:r>
+        <w:rPr>
+          <w:bCs/>
+          <w:color w:val="000000"/>
+          <w:sz w:val="28"/>
+          <w:szCs w:val="28"/>
+        </w:rPr>
+        <w:t>LoginForm</w:t>
+      </w:r>
+      <w:proofErr w:type="spellEnd"/>
+    </w:p>
+    <w:p>
+      <w:pPr>
+        <w:pBdr>
+          <w:top w:val="nil"/>
+          <w:left w:val="nil"/>
+          <w:bottom w:val="nil"/>
+          <w:right w:val="nil"/>
+          <w:between w:val="nil"/>
+        </w:pBdr>
+        <w:ind w:left="360"/>
+        <w:rPr>
+          <w:bCs/>
+          <w:color w:val="000000"/>
+          <w:sz w:val="28"/>
+          <w:szCs w:val="28"/>
+        </w:rPr>
+      </w:pPr>
+      <w:r>
+        <w:rPr>
+          <w:bCs/>
+          <w:color w:val="000000"/>
+          <w:sz w:val="28"/>
+          <w:szCs w:val="28"/>
+        </w:rPr>
+        <w:tab/>
+        <w:t>User Store</w:t>
+      </w:r>
+    </w:p>
+    <w:p>
+      <w:pPr>
+        <w:pBdr>
+          <w:top w:val="nil"/>
+          <w:left w:val="nil"/>
+          <w:bottom w:val="nil"/>
+          <w:right w:val="nil"/>
+          <w:between w:val="nil"/>
+        </w:pBdr>
+        <w:ind w:left="360"/>
+        <w:rPr>
+          <w:bCs/>
+          <w:color w:val="000000"/>
+          <w:sz w:val="28"/>
+          <w:szCs w:val="28"/>
+        </w:rPr>
+      </w:pPr>
+      <w:r>
+        <w:rPr>
+          <w:bCs/>
+          <w:color w:val="000000"/>
+          <w:sz w:val="28"/>
+          <w:szCs w:val="28"/>
+        </w:rPr>
+        <w:tab/>
+        <w:t>Student Profile</w:t>
+      </w:r>
+    </w:p>
+    <w:p>
+      <w:pPr>
+        <w:pBdr>
+          <w:top w:val="nil"/>
+          <w:left w:val="nil"/>
+          <w:bottom w:val="nil"/>
+          <w:right w:val="nil"/>
+          <w:between w:val="nil"/>
+        </w:pBdr>
+        <w:ind w:left="360"/>
+        <w:rPr>
+          <w:bCs/>
+          <w:color w:val="000000"/>
+          <w:sz w:val="28"/>
+          <w:szCs w:val="28"/>
+        </w:rPr>
+      </w:pPr>
+      <w:r>
+        <w:rPr>
+          <w:bCs/>
+          <w:color w:val="000000"/>
+          <w:sz w:val="28"/>
+          <w:szCs w:val="28"/>
+        </w:rPr>
+        <w:tab/>
+        <w:t>Tutor Profile</w:t>
+      </w:r>
+    </w:p>
+    <w:p>
+      <w:pPr>
+        <w:pBdr>
+          <w:top w:val="nil"/>
+          <w:left w:val="nil"/>
+          <w:bottom w:val="nil"/>
+          <w:right w:val="nil"/>
+          <w:between w:val="nil"/>
+        </w:pBdr>
+        <w:ind w:left="360"/>
+        <w:rPr>
+          <w:b/>
+          <w:color w:val="000000"/>
+          <w:sz w:val="28"/>
+          <w:szCs w:val="28"/>
+        </w:rPr>
+      </w:pPr>
+      <w:r>
+        <w:rPr>
+          <w:b/>
+          <w:color w:val="000000"/>
+          <w:sz w:val="28"/>
+          <w:szCs w:val="28"/>
+        </w:rPr>
+        <w:t>Domain Models:</w:t>
+      </w:r>
+    </w:p>
+    <w:p>
+      <w:pPr>
+        <w:pBdr>
+          <w:top w:val="nil"/>
+          <w:left w:val="nil"/>
+          <w:bottom w:val="nil"/>
+          <w:right w:val="nil"/>
+          <w:between w:val="nil"/>
+        </w:pBdr>
+        <w:ind w:left="360"/>
+        <w:rPr>
+          <w:b/>
+          <w:color w:val="000000"/>
+          <w:sz w:val="28"/>
+          <w:szCs w:val="28"/>
+        </w:rPr>
+      </w:pPr>
+    </w:p>
+    <w:p>
+      <w:pPr>
+        <w:rPr>
+          <w:color w:val="000000"/>
+          <w:sz w:val="28"/>
+          <w:szCs w:val="28"/>
+        </w:rPr>
+      </w:pPr>
+    </w:p>
+    <w:p>
+      <w:pPr>
+        <w:rPr>
+          <w:color w:val="000000"/>
+          <w:sz w:val="28"/>
+          <w:szCs w:val="28"/>
+        </w:rPr>
+      </w:pPr>
+    </w:p>
+    <w:p>
+      <w:pPr>
+        <w:rPr>
+          <w:color w:val="000000"/>
+          <w:sz w:val="28"/>
+          <w:szCs w:val="28"/>
+        </w:rPr>
+      </w:pPr>
+    </w:p>
+    <w:tbl>
+      <w:tblPr>
+        <w:tblStyle w:val="TableGrid"/>
+        <w:tblW w:w="0" w:type="auto"/>
+        <w:tblLook w:val="04A0" w:firstRow="1" w:lastRow="0" w:firstColumn="1" w:lastColumn="0" w:noHBand="0" w:noVBand="1"/>
+      </w:tblPr>
+      <w:tblGrid>
+        <w:gridCol w:w="9350"/>
+      </w:tblGrid>
+      <w:tr>
+        <w:tc>
+          <w:tcPr>
+            <w:tcW w:w="9350" w:type="dxa"/>
+          </w:tcPr>
+          <w:p>
+            <w:r>
+              <w:t>Home Screen</w:t>
+            </w:r>
+          </w:p>
+        </w:tc>
+      </w:tr>
+      <w:tr>
+        <w:tc>
+          <w:tcPr>
+            <w:tcW w:w="9350" w:type="dxa"/>
+          </w:tcPr>
+          <w:p>
+            <w:proofErr w:type="gramStart"/>
+            <w:r>
+              <w:t>toolbar :</w:t>
+            </w:r>
+            <w:proofErr w:type="gramEnd"/>
+            <w:r>
+              <w:t xml:space="preserve"> &lt;div&gt;</w:t>
+            </w:r>
+          </w:p>
+          <w:p/>
+        </w:tc>
+      </w:tr>
+      <w:tr>
+        <w:tc>
+          <w:tcPr>
+            <w:tcW w:w="9350" w:type="dxa"/>
+          </w:tcPr>
+          <w:p>
+            <w:proofErr w:type="gramStart"/>
+            <w:r>
+              <w:t>Render(</w:t>
+            </w:r>
+            <w:proofErr w:type="gramEnd"/>
+            <w:r>
+              <w:t>): homepage &lt;div&gt;</w:t>
+            </w:r>
+          </w:p>
+          <w:p>
+            <w:r>
+              <w:t xml:space="preserve">Ref(login): </w:t>
+            </w:r>
+            <w:r>
+              <w:t>void</w:t>
+            </w:r>
+          </w:p>
+        </w:tc>
+      </w:tr>
+    </w:tbl>
+    <w:p/>
+    <w:tbl>
+      <w:tblPr>
+        <w:tblStyle w:val="TableGrid"/>
+        <w:tblW w:w="0" w:type="auto"/>
+        <w:tblLook w:val="04A0" w:firstRow="1" w:lastRow="0" w:firstColumn="1" w:lastColumn="0" w:noHBand="0" w:noVBand="1"/>
+      </w:tblPr>
+      <w:tblGrid>
+        <w:gridCol w:w="9350"/>
+      </w:tblGrid>
+      <w:tr>
+        <w:tc>
+          <w:tcPr>
+            <w:tcW w:w="9350" w:type="dxa"/>
+          </w:tcPr>
+          <w:p>
+            <w:pPr>
+              <w:tabs>
+                <w:tab w:val="left" w:pos="2624"/>
+              </w:tabs>
+            </w:pPr>
+            <w:r>
+              <w:t>Login</w:t>
+            </w:r>
+            <w:r>
+              <w:t xml:space="preserve"> </w:t>
+            </w:r>
+            <w:r>
+              <w:t>Form</w:t>
+            </w:r>
+          </w:p>
+        </w:tc>
+      </w:tr>
+      <w:tr>
+        <w:tc>
+          <w:tcPr>
+            <w:tcW w:w="9350" w:type="dxa"/>
+          </w:tcPr>
+          <w:p>
+            <w:r>
+              <w:t>Username: *char</w:t>
+            </w:r>
+          </w:p>
+          <w:p>
+            <w:r>
+              <w:t>Password: *char</w:t>
+            </w:r>
+          </w:p>
+          <w:p>
+            <w:r>
+              <w:t xml:space="preserve">Login: </w:t>
+            </w:r>
+            <w:proofErr w:type="spellStart"/>
+            <w:r>
+              <w:t>boolean</w:t>
+            </w:r>
+            <w:proofErr w:type="spellEnd"/>
+          </w:p>
+        </w:tc>
+      </w:tr>
+      <w:tr>
+        <w:tc>
+          <w:tcPr>
+            <w:tcW w:w="9350" w:type="dxa"/>
+          </w:tcPr>
+          <w:p>
+            <w:proofErr w:type="spellStart"/>
+            <w:r>
+              <w:t>handleChange</w:t>
+            </w:r>
+            <w:proofErr w:type="spellEnd"/>
+            <w:r>
+              <w:t>(</w:t>
+            </w:r>
+            <w:proofErr w:type="gramStart"/>
+            <w:r>
+              <w:t>event:*</w:t>
+            </w:r>
+            <w:proofErr w:type="gramEnd"/>
+            <w:r>
+              <w:t>char): void</w:t>
+            </w:r>
+          </w:p>
+          <w:p>
+            <w:proofErr w:type="spellStart"/>
+            <w:proofErr w:type="gramStart"/>
+            <w:r>
+              <w:t>logIn</w:t>
+            </w:r>
+            <w:proofErr w:type="spellEnd"/>
+            <w:r>
+              <w:t>(</w:t>
+            </w:r>
+            <w:proofErr w:type="gramEnd"/>
+            <w:r>
+              <w:t>): void                                                  – connects w database &amp; user store</w:t>
+            </w:r>
+          </w:p>
+          <w:p>
+            <w:pPr>
+              <w:tabs>
+                <w:tab w:val="left" w:pos="3856"/>
+              </w:tabs>
+            </w:pPr>
+            <w:proofErr w:type="gramStart"/>
+            <w:r>
+              <w:t>register(</w:t>
+            </w:r>
+            <w:proofErr w:type="gramEnd"/>
+            <w:r>
+              <w:t xml:space="preserve">): void </w:t>
+            </w:r>
+            <w:r>
+              <w:tab/>
+              <w:t xml:space="preserve">-- connects w database &amp; </w:t>
+            </w:r>
+            <w:proofErr w:type="spellStart"/>
+            <w:r>
+              <w:t>userstore</w:t>
+            </w:r>
+            <w:proofErr w:type="spellEnd"/>
+            <w:r>
+              <w:t xml:space="preserve"> </w:t>
+            </w:r>
+          </w:p>
+          <w:p>
+            <w:proofErr w:type="gramStart"/>
+            <w:r>
+              <w:t>render(</w:t>
+            </w:r>
+            <w:proofErr w:type="gramEnd"/>
+            <w:r>
+              <w:t>): &lt;div&gt;</w:t>
+            </w:r>
+          </w:p>
+        </w:tc>
+      </w:tr>
+    </w:tbl>
+    <w:p/>
+    <w:tbl>
+      <w:tblPr>
+        <w:tblStyle w:val="TableGrid"/>
+        <w:tblW w:w="0" w:type="auto"/>
+        <w:tblLook w:val="04A0" w:firstRow="1" w:lastRow="0" w:firstColumn="1" w:lastColumn="0" w:noHBand="0" w:noVBand="1"/>
+      </w:tblPr>
+      <w:tblGrid>
+        <w:gridCol w:w="9350"/>
+      </w:tblGrid>
+      <w:tr>
+        <w:tc>
+          <w:tcPr>
+            <w:tcW w:w="9350" w:type="dxa"/>
+          </w:tcPr>
+          <w:p>
+            <w:r>
+              <w:t>User Store</w:t>
+            </w:r>
+          </w:p>
+        </w:tc>
+      </w:tr>
+      <w:tr>
+        <w:tc>
+          <w:tcPr>
+            <w:tcW w:w="9350" w:type="dxa"/>
+          </w:tcPr>
+          <w:p>
+            <w:r>
+              <w:t>Username: *char</w:t>
+            </w:r>
+          </w:p>
+          <w:p>
+            <w:r>
+              <w:t>Password: *char</w:t>
+            </w:r>
+          </w:p>
+          <w:p>
+            <w:proofErr w:type="spellStart"/>
+            <w:r>
+              <w:t>userType</w:t>
+            </w:r>
+            <w:proofErr w:type="spellEnd"/>
+            <w:r>
+              <w:t>: (char)</w:t>
+            </w:r>
+          </w:p>
+          <w:p>
+            <w:proofErr w:type="spellStart"/>
+            <w:r>
+              <w:t>isLoggedIn</w:t>
+            </w:r>
+            <w:proofErr w:type="spellEnd"/>
+            <w:r>
+              <w:t xml:space="preserve">: </w:t>
+            </w:r>
+            <w:proofErr w:type="spellStart"/>
+            <w:r>
+              <w:t>boolean</w:t>
+            </w:r>
+            <w:proofErr w:type="spellEnd"/>
+          </w:p>
+        </w:tc>
+      </w:tr>
+      <w:tr>
+        <w:tc>
+          <w:tcPr>
+            <w:tcW w:w="9350" w:type="dxa"/>
+          </w:tcPr>
+          <w:p>
+            <w:proofErr w:type="gramStart"/>
+            <w:r>
+              <w:t>Constructor(</w:t>
+            </w:r>
+            <w:proofErr w:type="gramEnd"/>
+            <w:r>
+              <w:t>): void</w:t>
+            </w:r>
+          </w:p>
+        </w:tc>
+      </w:tr>
+    </w:tbl>
+    <w:p/>
+    <w:tbl>
+      <w:tblPr>
+        <w:tblStyle w:val="TableGrid"/>
+        <w:tblW w:w="0" w:type="auto"/>
+        <w:tblLook w:val="04A0" w:firstRow="1" w:lastRow="0" w:firstColumn="1" w:lastColumn="0" w:noHBand="0" w:noVBand="1"/>
+      </w:tblPr>
+      <w:tblGrid>
+        <w:gridCol w:w="9350"/>
+      </w:tblGrid>
+      <w:tr>
+        <w:tc>
+          <w:tcPr>
+            <w:tcW w:w="9350" w:type="dxa"/>
+          </w:tcPr>
+          <w:p>
+            <w:r>
+              <w:t>S</w:t>
+            </w:r>
+            <w:r>
+              <w:t>tudent</w:t>
+            </w:r>
+            <w:r>
+              <w:t xml:space="preserve"> </w:t>
+            </w:r>
+            <w:r>
+              <w:t>Profile</w:t>
+            </w:r>
+          </w:p>
+        </w:tc>
+      </w:tr>
+      <w:tr>
+        <w:tc>
+          <w:tcPr>
+            <w:tcW w:w="9350" w:type="dxa"/>
+          </w:tcPr>
+          <w:p>
+            <w:proofErr w:type="spellStart"/>
+            <w:r>
+              <w:t>fullName</w:t>
+            </w:r>
+            <w:proofErr w:type="spellEnd"/>
+            <w:r>
+              <w:t>: *char</w:t>
+            </w:r>
+          </w:p>
+          <w:p>
+            <w:r>
+              <w:t>Email: *char</w:t>
+            </w:r>
+          </w:p>
+          <w:p>
+            <w:r>
+              <w:lastRenderedPageBreak/>
+              <w:t>Phone Number: *char</w:t>
+            </w:r>
+          </w:p>
+          <w:p>
+            <w:r>
+              <w:t>Nationality: *char</w:t>
+            </w:r>
+          </w:p>
+          <w:p>
+            <w:r>
+              <w:t>Address: *char</w:t>
+            </w:r>
+          </w:p>
+          <w:p>
+            <w:r>
+              <w:t>Interests: list[*char]</w:t>
+            </w:r>
+          </w:p>
+          <w:p>
+            <w:r>
+              <w:t>Gender: *char</w:t>
+            </w:r>
+          </w:p>
+        </w:tc>
+      </w:tr>
+      <w:tr>
+        <w:tc>
+          <w:tcPr>
+            <w:tcW w:w="9350" w:type="dxa"/>
+          </w:tcPr>
+          <w:p>
+            <w:proofErr w:type="spellStart"/>
+            <w:proofErr w:type="gramStart"/>
+            <w:r>
+              <w:lastRenderedPageBreak/>
+              <w:t>handleChange</w:t>
+            </w:r>
+            <w:proofErr w:type="spellEnd"/>
+            <w:r>
+              <w:t>(</w:t>
+            </w:r>
+            <w:proofErr w:type="gramEnd"/>
+            <w:r>
+              <w:t xml:space="preserve">event: *char): void </w:t>
+            </w:r>
+          </w:p>
+          <w:p>
+            <w:proofErr w:type="spellStart"/>
+            <w:proofErr w:type="gramStart"/>
+            <w:r>
+              <w:t>submitProfile</w:t>
+            </w:r>
+            <w:proofErr w:type="spellEnd"/>
+            <w:r>
+              <w:t>(</w:t>
+            </w:r>
+            <w:proofErr w:type="spellStart"/>
+            <w:proofErr w:type="gramEnd"/>
+            <w:r>
+              <w:t>studentProfile</w:t>
+            </w:r>
+            <w:proofErr w:type="spellEnd"/>
+            <w:r>
+              <w:t>, database): void</w:t>
+            </w:r>
+          </w:p>
+          <w:p>
+            <w:proofErr w:type="spellStart"/>
+            <w:proofErr w:type="gramStart"/>
+            <w:r>
+              <w:t>editProfile</w:t>
+            </w:r>
+            <w:proofErr w:type="spellEnd"/>
+            <w:r>
+              <w:t>(</w:t>
+            </w:r>
+            <w:proofErr w:type="spellStart"/>
+            <w:proofErr w:type="gramEnd"/>
+            <w:r>
+              <w:t>studentProfile</w:t>
+            </w:r>
+            <w:proofErr w:type="spellEnd"/>
+            <w:r>
+              <w:t xml:space="preserve">, database): void </w:t>
+            </w:r>
+          </w:p>
+          <w:p>
+            <w:proofErr w:type="gramStart"/>
+            <w:r>
+              <w:t>render(</w:t>
+            </w:r>
+            <w:proofErr w:type="gramEnd"/>
+            <w:r>
+              <w:t>): &lt;div&gt;</w:t>
+            </w:r>
+          </w:p>
+        </w:tc>
+      </w:tr>
+    </w:tbl>
+    <w:p/>
+    <w:tbl>
+      <w:tblPr>
+        <w:tblStyle w:val="TableGrid"/>
+        <w:tblW w:w="0" w:type="auto"/>
+        <w:tblLook w:val="04A0" w:firstRow="1" w:lastRow="0" w:firstColumn="1" w:lastColumn="0" w:noHBand="0" w:noVBand="1"/>
+      </w:tblPr>
+      <w:tblGrid>
+        <w:gridCol w:w="9350"/>
+      </w:tblGrid>
+      <w:tr>
+        <w:tc>
+          <w:tcPr>
+            <w:tcW w:w="9350" w:type="dxa"/>
+          </w:tcPr>
+          <w:p>
+            <w:r>
+              <w:t>T</w:t>
+            </w:r>
+            <w:r>
+              <w:t>utor</w:t>
+            </w:r>
+            <w:r>
+              <w:t xml:space="preserve"> </w:t>
+            </w:r>
+            <w:r>
+              <w:t>Profile</w:t>
+            </w:r>
+          </w:p>
+        </w:tc>
+      </w:tr>
+      <w:tr>
+        <w:tc>
+          <w:tcPr>
+            <w:tcW w:w="9350" w:type="dxa"/>
+          </w:tcPr>
+          <w:p>
+            <w:proofErr w:type="spellStart"/>
+            <w:r>
+              <w:t>fName</w:t>
+            </w:r>
+            <w:proofErr w:type="spellEnd"/>
+            <w:r>
+              <w:t>: *char</w:t>
+            </w:r>
+          </w:p>
+          <w:p>
+            <w:proofErr w:type="spellStart"/>
+            <w:r>
+              <w:t>lName</w:t>
+            </w:r>
+            <w:proofErr w:type="spellEnd"/>
+            <w:r>
+              <w:t>: *char</w:t>
+            </w:r>
+          </w:p>
+          <w:p>
+            <w:r>
+              <w:t>email: *char</w:t>
+            </w:r>
+          </w:p>
+          <w:p>
+            <w:r>
+              <w:t>sub1: *char</w:t>
+            </w:r>
+          </w:p>
+          <w:p>
+            <w:r>
+              <w:t>sub2: *char</w:t>
+            </w:r>
+          </w:p>
+          <w:p>
+            <w:r>
+              <w:t>prior1: *char</w:t>
+            </w:r>
+          </w:p>
+          <w:p>
+            <w:proofErr w:type="spellStart"/>
+            <w:r>
+              <w:t>gpa</w:t>
+            </w:r>
+            <w:proofErr w:type="spellEnd"/>
+            <w:r>
+              <w:t xml:space="preserve">: int </w:t>
+            </w:r>
+          </w:p>
+        </w:tc>
+      </w:tr>
+      <w:tr>
+        <w:tc>
+          <w:tcPr>
+            <w:tcW w:w="9350" w:type="dxa"/>
+          </w:tcPr>
+          <w:p>
+            <w:proofErr w:type="spellStart"/>
+            <w:r>
+              <w:t>createProfile</w:t>
+            </w:r>
+            <w:proofErr w:type="spellEnd"/>
+            <w:r>
+              <w:t>(</w:t>
+            </w:r>
+            <w:proofErr w:type="spellStart"/>
+            <w:r>
+              <w:t>tutorApply</w:t>
+            </w:r>
+            <w:proofErr w:type="spellEnd"/>
+            <w:r>
+              <w:t>): void</w:t>
+            </w:r>
+          </w:p>
+          <w:p>
+            <w:proofErr w:type="gramStart"/>
+            <w:r>
+              <w:t>render(</w:t>
+            </w:r>
+            <w:proofErr w:type="gramEnd"/>
+            <w:r>
+              <w:t>): &lt;div&gt;</w:t>
+            </w:r>
+          </w:p>
+        </w:tc>
+      </w:tr>
+    </w:tbl>
+    <w:p/>
+    <w:tbl>
+      <w:tblPr>
+        <w:tblStyle w:val="TableGrid"/>
+        <w:tblW w:w="0" w:type="auto"/>
+        <w:tblLook w:val="04A0" w:firstRow="1" w:lastRow="0" w:firstColumn="1" w:lastColumn="0" w:noHBand="0" w:noVBand="1"/>
+      </w:tblPr>
+      <w:tblGrid>
+        <w:gridCol w:w="9350"/>
+      </w:tblGrid>
+      <w:tr>
+        <w:tc>
+          <w:tcPr>
+            <w:tcW w:w="9350" w:type="dxa"/>
+          </w:tcPr>
+          <w:p>
+            <w:r>
+              <w:t>T</w:t>
+            </w:r>
+            <w:r>
+              <w:t>utor</w:t>
+            </w:r>
+            <w:r>
+              <w:t xml:space="preserve"> </w:t>
+            </w:r>
+            <w:r>
+              <w:t>Apply</w:t>
+            </w:r>
+          </w:p>
+        </w:tc>
+      </w:tr>
+      <w:tr>
+        <w:tc>
+          <w:tcPr>
+            <w:tcW w:w="9350" w:type="dxa"/>
+          </w:tcPr>
+          <w:p>
+            <w:proofErr w:type="spellStart"/>
+            <w:r>
+              <w:t>fName</w:t>
+            </w:r>
+            <w:proofErr w:type="spellEnd"/>
+            <w:r>
+              <w:t>: *char</w:t>
+            </w:r>
+          </w:p>
+          <w:p>
+            <w:proofErr w:type="spellStart"/>
+            <w:r>
+              <w:t>lName</w:t>
+            </w:r>
+            <w:proofErr w:type="spellEnd"/>
+            <w:r>
+              <w:t>: *char</w:t>
+            </w:r>
+          </w:p>
+          <w:p>
+            <w:r>
+              <w:t>email: *char</w:t>
+            </w:r>
+          </w:p>
+          <w:p>
+            <w:r>
+              <w:t>sub1: *char</w:t>
+            </w:r>
+          </w:p>
+          <w:p>
+            <w:r>
+              <w:t>sub2: *char</w:t>
+            </w:r>
+          </w:p>
+          <w:p>
+            <w:r>
+              <w:t>prior1: *char</w:t>
+            </w:r>
+          </w:p>
+          <w:p>
+            <w:proofErr w:type="spellStart"/>
+            <w:r>
+              <w:t>gpa</w:t>
+            </w:r>
+            <w:proofErr w:type="spellEnd"/>
+            <w:r>
+              <w:t xml:space="preserve">: int </w:t>
+            </w:r>
+          </w:p>
+          <w:p>
+            <w:r>
+              <w:t xml:space="preserve">accept: </w:t>
+            </w:r>
+            <w:proofErr w:type="spellStart"/>
+            <w:r>
+              <w:t>boolean</w:t>
+            </w:r>
+            <w:proofErr w:type="spellEnd"/>
+          </w:p>
+        </w:tc>
+      </w:tr>
+      <w:tr>
+        <w:tc>
+          <w:tcPr>
+            <w:tcW w:w="9350" w:type="dxa"/>
+          </w:tcPr>
+          <w:p>
+            <w:proofErr w:type="spellStart"/>
+            <w:r>
+              <w:t>handleChange</w:t>
+            </w:r>
+            <w:proofErr w:type="spellEnd"/>
+            <w:r>
+              <w:t xml:space="preserve">(event): void </w:t>
+            </w:r>
+          </w:p>
+          <w:p>
+            <w:proofErr w:type="spellStart"/>
+            <w:proofErr w:type="gramStart"/>
+            <w:r>
+              <w:t>submitApplication</w:t>
+            </w:r>
+            <w:proofErr w:type="spellEnd"/>
+            <w:r>
+              <w:t>(</w:t>
+            </w:r>
+            <w:proofErr w:type="spellStart"/>
+            <w:proofErr w:type="gramEnd"/>
+            <w:r>
+              <w:t>tutorApply</w:t>
+            </w:r>
+            <w:proofErr w:type="spellEnd"/>
+            <w:r>
+              <w:t>, email): void</w:t>
+            </w:r>
+          </w:p>
+        </w:tc>
+      </w:tr>
+    </w:tbl>
+    <w:p/>
+    <w:tbl>
+      <w:tblPr>
+        <w:tblStyle w:val="TableGrid"/>
+        <w:tblW w:w="0" w:type="auto"/>
+        <w:tblLook w:val="04A0" w:firstRow="1" w:lastRow="0" w:firstColumn="1" w:lastColumn="0" w:noHBand="0" w:noVBand="1"/>
+      </w:tblPr>
+      <w:tblGrid>
+        <w:gridCol w:w="9350"/>
+      </w:tblGrid>
+      <w:tr>
+        <w:tc>
+          <w:tcPr>
+            <w:tcW w:w="9350" w:type="dxa"/>
+          </w:tcPr>
+          <w:p>
+            <w:r>
+              <w:t>T</w:t>
+            </w:r>
+            <w:r>
+              <w:t>ool</w:t>
+            </w:r>
+            <w:r>
+              <w:t xml:space="preserve"> </w:t>
+            </w:r>
+            <w:r>
+              <w:t>Bar</w:t>
+            </w:r>
+          </w:p>
+        </w:tc>
+      </w:tr>
+      <w:tr>
+        <w:tc>
+          <w:tcPr>
+            <w:tcW w:w="9350" w:type="dxa"/>
+          </w:tcPr>
+          <w:p>
+            <w:r>
+              <w:t>Attributes: list[*char]</w:t>
+            </w:r>
+          </w:p>
+        </w:tc>
+      </w:tr>
+      <w:tr>
+        <w:tc>
+          <w:tcPr>
+            <w:tcW w:w="9350" w:type="dxa"/>
+          </w:tcPr>
+          <w:p>
+            <w:proofErr w:type="spellStart"/>
+            <w:r>
+              <w:t>getUserType</w:t>
+            </w:r>
+            <w:proofErr w:type="spellEnd"/>
+            <w:r>
+              <w:t>(</w:t>
+            </w:r>
+            <w:proofErr w:type="spellStart"/>
+            <w:r>
+              <w:t>userStore</w:t>
+            </w:r>
+            <w:proofErr w:type="spellEnd"/>
+            <w:r>
+              <w:t>): *char</w:t>
+            </w:r>
+          </w:p>
+          <w:p>
+            <w:r>
+              <w:t>render(attributes): &lt;div&gt;</w:t>
+            </w:r>
+          </w:p>
+        </w:tc>
+      </w:tr>
+    </w:tbl>
+    <w:p/>
+    <w:tbl>
+      <w:tblPr>
+        <w:tblStyle w:val="TableGrid"/>
+        <w:tblW w:w="0" w:type="auto"/>
+        <w:tblLook w:val="04A0" w:firstRow="1" w:lastRow="0" w:firstColumn="1" w:lastColumn="0" w:noHBand="0" w:noVBand="1"/>
+      </w:tblPr>
+      <w:tblGrid>
+        <w:gridCol w:w="9350"/>
+      </w:tblGrid>
+      <w:tr>
+        <w:tc>
+          <w:tcPr>
+            <w:tcW w:w="9350" w:type="dxa"/>
+          </w:tcPr>
+          <w:p>
+            <w:r>
+              <w:t>Listing</w:t>
+            </w:r>
+          </w:p>
+        </w:tc>
+      </w:tr>
+      <w:tr>
+        <w:tc>
+          <w:tcPr>
+            <w:tcW w:w="9350" w:type="dxa"/>
+          </w:tcPr>
+          <w:p>
+            <w:r>
+              <w:t>Subjects: list[*char]</w:t>
+            </w:r>
+          </w:p>
+          <w:p>
+            <w:r>
+              <w:t>Time: list[int]</w:t>
+            </w:r>
+          </w:p>
+        </w:tc>
+      </w:tr>
+      <w:tr>
+        <w:tc>
+          <w:tcPr>
+            <w:tcW w:w="9350" w:type="dxa"/>
+          </w:tcPr>
+          <w:p>
+            <w:r>
+              <w:t>Render() : void</w:t>
+            </w:r>
+          </w:p>
+        </w:tc>
+      </w:tr>
+    </w:tbl>
+    <w:p/>
+    <w:p/>
     <w:sectPr>
       <w:pgSz w:w="12240" w:h="15840"/>
       <w:pgMar w:top="1440" w:right="1440" w:bottom="1440" w:left="1440" w:header="720" w:footer="720" w:gutter="0"/>
@@ -698,6 +1742,22 @@
     <w:semiHidden/>
     <w:unhideWhenUsed/>
   </w:style>
+  <w:style w:type="table" w:styleId="TableGrid">
+    <w:name w:val="Table Grid"/>
+    <w:basedOn w:val="TableNormal"/>
+    <w:uiPriority w:val="39"/>
+    <w:rsid w:val="009A5D1A"/>
+    <w:tblPr>
+      <w:tblBorders>
+        <w:top w:val="single" w:sz="4" w:space="0" w:color="auto"/>
+        <w:left w:val="single" w:sz="4" w:space="0" w:color="auto"/>
+        <w:bottom w:val="single" w:sz="4" w:space="0" w:color="auto"/>
+        <w:right w:val="single" w:sz="4" w:space="0" w:color="auto"/>
+        <w:insideH w:val="single" w:sz="4" w:space="0" w:color="auto"/>
+        <w:insideV w:val="single" w:sz="4" w:space="0" w:color="auto"/>
+      </w:tblBorders>
+    </w:tblPr>
+  </w:style>
 </w:styles>
 </file>
 

</xml_diff>

<commit_message>
tutor profile start, domain model, change mp3 name
</commit_message>
<xml_diff>
--- a/TutorGroup_Deliverable_4_DomainModel.docx
+++ b/TutorGroup_Deliverable_4_DomainModel.docx
@@ -381,7 +381,16 @@
           <w:szCs w:val="28"/>
         </w:rPr>
         <w:tab/>
-        <w:t>Student Profile</w:t>
+        <w:t>Student Profil</w:t>
+      </w:r>
+      <w:r>
+        <w:rPr>
+          <w:bCs/>
+          <w:color w:val="000000"/>
+          <w:sz w:val="28"/>
+          <w:szCs w:val="28"/>
+        </w:rPr>
+        <w:t>e</w:t>
       </w:r>
     </w:p>
     <w:p>
@@ -421,9 +430,9 @@
           <w:right w:val="nil"/>
           <w:between w:val="nil"/>
         </w:pBdr>
-        <w:ind w:left="360"/>
-        <w:rPr>
-          <w:b/>
+        <w:ind w:left="360" w:firstLine="360"/>
+        <w:rPr>
+          <w:bCs/>
           <w:color w:val="000000"/>
           <w:sz w:val="28"/>
           <w:szCs w:val="28"/>
@@ -431,12 +440,66 @@
       </w:pPr>
       <w:r>
         <w:rPr>
-          <w:b/>
-          <w:color w:val="000000"/>
-          <w:sz w:val="28"/>
-          <w:szCs w:val="28"/>
-        </w:rPr>
-        <w:t>Domain Models:</w:t>
+          <w:bCs/>
+          <w:color w:val="000000"/>
+          <w:sz w:val="28"/>
+          <w:szCs w:val="28"/>
+        </w:rPr>
+        <w:t>Tutor Application</w:t>
+      </w:r>
+    </w:p>
+    <w:p>
+      <w:pPr>
+        <w:pBdr>
+          <w:top w:val="nil"/>
+          <w:left w:val="nil"/>
+          <w:bottom w:val="nil"/>
+          <w:right w:val="nil"/>
+          <w:between w:val="nil"/>
+        </w:pBdr>
+        <w:ind w:left="360" w:firstLine="360"/>
+        <w:rPr>
+          <w:bCs/>
+          <w:color w:val="000000"/>
+          <w:sz w:val="28"/>
+          <w:szCs w:val="28"/>
+        </w:rPr>
+      </w:pPr>
+      <w:r>
+        <w:rPr>
+          <w:bCs/>
+          <w:color w:val="000000"/>
+          <w:sz w:val="28"/>
+          <w:szCs w:val="28"/>
+        </w:rPr>
+        <w:t>Tool bar</w:t>
+      </w:r>
+    </w:p>
+    <w:p>
+      <w:pPr>
+        <w:pBdr>
+          <w:top w:val="nil"/>
+          <w:left w:val="nil"/>
+          <w:bottom w:val="nil"/>
+          <w:right w:val="nil"/>
+          <w:between w:val="nil"/>
+        </w:pBdr>
+        <w:ind w:left="360" w:firstLine="360"/>
+        <w:rPr>
+          <w:bCs/>
+          <w:color w:val="000000"/>
+          <w:sz w:val="28"/>
+          <w:szCs w:val="28"/>
+        </w:rPr>
+      </w:pPr>
+      <w:r>
+        <w:rPr>
+          <w:bCs/>
+          <w:color w:val="000000"/>
+          <w:sz w:val="28"/>
+          <w:szCs w:val="28"/>
+        </w:rPr>
+        <w:t>Listing</w:t>
       </w:r>
     </w:p>
     <w:p>
@@ -456,6 +519,33 @@
           <w:szCs w:val="28"/>
         </w:rPr>
       </w:pPr>
+      <w:r>
+        <w:rPr>
+          <w:b/>
+          <w:color w:val="000000"/>
+          <w:sz w:val="28"/>
+          <w:szCs w:val="28"/>
+        </w:rPr>
+        <w:t>Domain Models:</w:t>
+      </w:r>
+    </w:p>
+    <w:p>
+      <w:pPr>
+        <w:pBdr>
+          <w:top w:val="nil"/>
+          <w:left w:val="nil"/>
+          <w:bottom w:val="nil"/>
+          <w:right w:val="nil"/>
+          <w:between w:val="nil"/>
+        </w:pBdr>
+        <w:ind w:left="360"/>
+        <w:rPr>
+          <w:b/>
+          <w:color w:val="000000"/>
+          <w:sz w:val="28"/>
+          <w:szCs w:val="28"/>
+        </w:rPr>
+      </w:pPr>
     </w:p>
     <w:p>
       <w:pPr>
@@ -491,12 +581,12 @@
         <w:tblLook w:val="04A0" w:firstRow="1" w:lastRow="0" w:firstColumn="1" w:lastColumn="0" w:noHBand="0" w:noVBand="1"/>
       </w:tblPr>
       <w:tblGrid>
-        <w:gridCol w:w="9350"/>
+        <w:gridCol w:w="2965"/>
       </w:tblGrid>
       <w:tr>
         <w:tc>
           <w:tcPr>
-            <w:tcW w:w="9350" w:type="dxa"/>
+            <w:tcW w:w="2965" w:type="dxa"/>
           </w:tcPr>
           <w:p>
             <w:r>
@@ -508,43 +598,53 @@
       <w:tr>
         <w:tc>
           <w:tcPr>
-            <w:tcW w:w="9350" w:type="dxa"/>
+            <w:tcW w:w="2965" w:type="dxa"/>
+          </w:tcPr>
+          <w:p/>
+        </w:tc>
+      </w:tr>
+      <w:tr>
+        <w:tc>
+          <w:tcPr>
+            <w:tcW w:w="2965" w:type="dxa"/>
           </w:tcPr>
           <w:p>
             <w:proofErr w:type="gramStart"/>
             <w:r>
-              <w:t>toolbar :</w:t>
+              <w:t>Render(</w:t>
             </w:r>
             <w:proofErr w:type="gramEnd"/>
             <w:r>
-              <w:t xml:space="preserve"> &lt;div&gt;</w:t>
-            </w:r>
-          </w:p>
-          <w:p/>
-        </w:tc>
-      </w:tr>
-      <w:tr>
-        <w:tc>
-          <w:tcPr>
-            <w:tcW w:w="9350" w:type="dxa"/>
-          </w:tcPr>
-          <w:p>
+              <w:t>): homepage &lt;div&gt;</w:t>
+            </w:r>
+          </w:p>
+          <w:p>
+            <w:r>
+              <w:t xml:space="preserve">Ref(login): </w:t>
+            </w:r>
+            <w:r>
+              <w:t>void</w:t>
+            </w:r>
+          </w:p>
+          <w:p>
+            <w:proofErr w:type="spellStart"/>
             <w:proofErr w:type="gramStart"/>
             <w:r>
-              <w:t>Render(</w:t>
+              <w:t>getToolBar</w:t>
+            </w:r>
+            <w:proofErr w:type="spellEnd"/>
+            <w:r>
+              <w:t>(</w:t>
             </w:r>
             <w:proofErr w:type="gramEnd"/>
             <w:r>
-              <w:t>): homepage &lt;div&gt;</w:t>
-            </w:r>
-          </w:p>
-          <w:p>
-            <w:r>
-              <w:t xml:space="preserve">Ref(login): </w:t>
-            </w:r>
-            <w:r>
-              <w:t>void</w:t>
-            </w:r>
+              <w:t xml:space="preserve">): </w:t>
+            </w:r>
+            <w:proofErr w:type="spellStart"/>
+            <w:r>
+              <w:t>toolBar</w:t>
+            </w:r>
+            <w:proofErr w:type="spellEnd"/>
           </w:p>
         </w:tc>
       </w:tr>
@@ -557,12 +657,12 @@
         <w:tblLook w:val="04A0" w:firstRow="1" w:lastRow="0" w:firstColumn="1" w:lastColumn="0" w:noHBand="0" w:noVBand="1"/>
       </w:tblPr>
       <w:tblGrid>
-        <w:gridCol w:w="9350"/>
+        <w:gridCol w:w="8455"/>
       </w:tblGrid>
       <w:tr>
         <w:tc>
           <w:tcPr>
-            <w:tcW w:w="9350" w:type="dxa"/>
+            <w:tcW w:w="8455" w:type="dxa"/>
           </w:tcPr>
           <w:p>
             <w:pPr>
@@ -585,7 +685,7 @@
       <w:tr>
         <w:tc>
           <w:tcPr>
-            <w:tcW w:w="9350" w:type="dxa"/>
+            <w:tcW w:w="8455" w:type="dxa"/>
           </w:tcPr>
           <w:p>
             <w:r>
@@ -612,7 +712,7 @@
       <w:tr>
         <w:tc>
           <w:tcPr>
-            <w:tcW w:w="9350" w:type="dxa"/>
+            <w:tcW w:w="8455" w:type="dxa"/>
           </w:tcPr>
           <w:p>
             <w:proofErr w:type="spellStart"/>
@@ -695,12 +795,12 @@
         <w:tblLook w:val="04A0" w:firstRow="1" w:lastRow="0" w:firstColumn="1" w:lastColumn="0" w:noHBand="0" w:noVBand="1"/>
       </w:tblPr>
       <w:tblGrid>
-        <w:gridCol w:w="9350"/>
+        <w:gridCol w:w="2515"/>
       </w:tblGrid>
       <w:tr>
         <w:tc>
           <w:tcPr>
-            <w:tcW w:w="9350" w:type="dxa"/>
+            <w:tcW w:w="2515" w:type="dxa"/>
           </w:tcPr>
           <w:p>
             <w:r>
@@ -712,7 +812,7 @@
       <w:tr>
         <w:tc>
           <w:tcPr>
-            <w:tcW w:w="9350" w:type="dxa"/>
+            <w:tcW w:w="2515" w:type="dxa"/>
           </w:tcPr>
           <w:p>
             <w:r>
@@ -749,17 +849,48 @@
             </w:r>
             <w:proofErr w:type="spellEnd"/>
           </w:p>
-        </w:tc>
-      </w:tr>
-      <w:tr>
-        <w:tc>
-          <w:tcPr>
-            <w:tcW w:w="9350" w:type="dxa"/>
+          <w:p>
+            <w:proofErr w:type="spellStart"/>
+            <w:r>
+              <w:t>accountStatus</w:t>
+            </w:r>
+            <w:proofErr w:type="spellEnd"/>
+            <w:r>
+              <w:t xml:space="preserve">: </w:t>
+            </w:r>
+            <w:proofErr w:type="spellStart"/>
+            <w:r>
+              <w:t>boolean</w:t>
+            </w:r>
+            <w:proofErr w:type="spellEnd"/>
+          </w:p>
+        </w:tc>
+      </w:tr>
+      <w:tr>
+        <w:tc>
+          <w:tcPr>
+            <w:tcW w:w="2515" w:type="dxa"/>
           </w:tcPr>
           <w:p>
             <w:proofErr w:type="gramStart"/>
             <w:r>
+              <w:lastRenderedPageBreak/>
               <w:t>Constructor(</w:t>
+            </w:r>
+            <w:proofErr w:type="gramEnd"/>
+            <w:r>
+              <w:t>): void</w:t>
+            </w:r>
+          </w:p>
+          <w:p>
+            <w:proofErr w:type="spellStart"/>
+            <w:proofErr w:type="gramStart"/>
+            <w:r>
+              <w:t>DeleteAccount</w:t>
+            </w:r>
+            <w:proofErr w:type="spellEnd"/>
+            <w:r>
+              <w:t>(</w:t>
             </w:r>
             <w:proofErr w:type="gramEnd"/>
             <w:r>
@@ -777,12 +908,12 @@
         <w:tblLook w:val="04A0" w:firstRow="1" w:lastRow="0" w:firstColumn="1" w:lastColumn="0" w:noHBand="0" w:noVBand="1"/>
       </w:tblPr>
       <w:tblGrid>
-        <w:gridCol w:w="9350"/>
+        <w:gridCol w:w="5485"/>
       </w:tblGrid>
       <w:tr>
         <w:tc>
           <w:tcPr>
-            <w:tcW w:w="9350" w:type="dxa"/>
+            <w:tcW w:w="5485" w:type="dxa"/>
           </w:tcPr>
           <w:p>
             <w:r>
@@ -803,7 +934,7 @@
       <w:tr>
         <w:tc>
           <w:tcPr>
-            <w:tcW w:w="9350" w:type="dxa"/>
+            <w:tcW w:w="5485" w:type="dxa"/>
           </w:tcPr>
           <w:p>
             <w:proofErr w:type="spellStart"/>
@@ -822,7 +953,6 @@
           </w:p>
           <w:p>
             <w:r>
-              <w:lastRenderedPageBreak/>
               <w:t>Phone Number: *char</w:t>
             </w:r>
           </w:p>
@@ -851,13 +981,12 @@
       <w:tr>
         <w:tc>
           <w:tcPr>
-            <w:tcW w:w="9350" w:type="dxa"/>
+            <w:tcW w:w="5485" w:type="dxa"/>
           </w:tcPr>
           <w:p>
             <w:proofErr w:type="spellStart"/>
             <w:proofErr w:type="gramStart"/>
             <w:r>
-              <w:lastRenderedPageBreak/>
               <w:t>handleChange</w:t>
             </w:r>
             <w:proofErr w:type="spellEnd"/>
@@ -930,12 +1059,12 @@
         <w:tblLook w:val="04A0" w:firstRow="1" w:lastRow="0" w:firstColumn="1" w:lastColumn="0" w:noHBand="0" w:noVBand="1"/>
       </w:tblPr>
       <w:tblGrid>
-        <w:gridCol w:w="9350"/>
+        <w:gridCol w:w="3685"/>
       </w:tblGrid>
       <w:tr>
         <w:tc>
           <w:tcPr>
-            <w:tcW w:w="9350" w:type="dxa"/>
+            <w:tcW w:w="3685" w:type="dxa"/>
           </w:tcPr>
           <w:p>
             <w:r>
@@ -956,7 +1085,7 @@
       <w:tr>
         <w:tc>
           <w:tcPr>
-            <w:tcW w:w="9350" w:type="dxa"/>
+            <w:tcW w:w="3685" w:type="dxa"/>
           </w:tcPr>
           <w:p>
             <w:proofErr w:type="spellStart"/>
@@ -1013,7 +1142,7 @@
       <w:tr>
         <w:tc>
           <w:tcPr>
-            <w:tcW w:w="9350" w:type="dxa"/>
+            <w:tcW w:w="3685" w:type="dxa"/>
           </w:tcPr>
           <w:p>
             <w:proofErr w:type="spellStart"/>
@@ -1054,12 +1183,12 @@
         <w:tblLook w:val="04A0" w:firstRow="1" w:lastRow="0" w:firstColumn="1" w:lastColumn="0" w:noHBand="0" w:noVBand="1"/>
       </w:tblPr>
       <w:tblGrid>
-        <w:gridCol w:w="9350"/>
+        <w:gridCol w:w="4675"/>
       </w:tblGrid>
       <w:tr>
         <w:tc>
           <w:tcPr>
-            <w:tcW w:w="9350" w:type="dxa"/>
+            <w:tcW w:w="4675" w:type="dxa"/>
           </w:tcPr>
           <w:p>
             <w:r>
@@ -1072,15 +1201,18 @@
               <w:t xml:space="preserve"> </w:t>
             </w:r>
             <w:r>
-              <w:t>Apply</w:t>
-            </w:r>
-          </w:p>
-        </w:tc>
-      </w:tr>
-      <w:tr>
-        <w:tc>
-          <w:tcPr>
-            <w:tcW w:w="9350" w:type="dxa"/>
+              <w:t>Appl</w:t>
+            </w:r>
+            <w:r>
+              <w:t>ication</w:t>
+            </w:r>
+          </w:p>
+        </w:tc>
+      </w:tr>
+      <w:tr>
+        <w:tc>
+          <w:tcPr>
+            <w:tcW w:w="4675" w:type="dxa"/>
           </w:tcPr>
           <w:p>
             <w:proofErr w:type="spellStart"/>
@@ -1147,7 +1279,7 @@
       <w:tr>
         <w:tc>
           <w:tcPr>
-            <w:tcW w:w="9350" w:type="dxa"/>
+            <w:tcW w:w="4675" w:type="dxa"/>
           </w:tcPr>
           <w:p>
             <w:proofErr w:type="spellStart"/>
@@ -1190,12 +1322,12 @@
         <w:tblLook w:val="04A0" w:firstRow="1" w:lastRow="0" w:firstColumn="1" w:lastColumn="0" w:noHBand="0" w:noVBand="1"/>
       </w:tblPr>
       <w:tblGrid>
-        <w:gridCol w:w="9350"/>
+        <w:gridCol w:w="3415"/>
       </w:tblGrid>
       <w:tr>
         <w:tc>
           <w:tcPr>
-            <w:tcW w:w="9350" w:type="dxa"/>
+            <w:tcW w:w="3415" w:type="dxa"/>
           </w:tcPr>
           <w:p>
             <w:r>
@@ -1216,7 +1348,7 @@
       <w:tr>
         <w:tc>
           <w:tcPr>
-            <w:tcW w:w="9350" w:type="dxa"/>
+            <w:tcW w:w="3415" w:type="dxa"/>
           </w:tcPr>
           <w:p>
             <w:r>
@@ -1228,7 +1360,7 @@
       <w:tr>
         <w:tc>
           <w:tcPr>
-            <w:tcW w:w="9350" w:type="dxa"/>
+            <w:tcW w:w="3415" w:type="dxa"/>
           </w:tcPr>
           <w:p>
             <w:proofErr w:type="spellStart"/>
@@ -1264,12 +1396,12 @@
         <w:tblLook w:val="04A0" w:firstRow="1" w:lastRow="0" w:firstColumn="1" w:lastColumn="0" w:noHBand="0" w:noVBand="1"/>
       </w:tblPr>
       <w:tblGrid>
-        <w:gridCol w:w="9350"/>
+        <w:gridCol w:w="2335"/>
       </w:tblGrid>
       <w:tr>
         <w:tc>
           <w:tcPr>
-            <w:tcW w:w="9350" w:type="dxa"/>
+            <w:tcW w:w="2335" w:type="dxa"/>
           </w:tcPr>
           <w:p>
             <w:r>
@@ -1281,7 +1413,7 @@
       <w:tr>
         <w:tc>
           <w:tcPr>
-            <w:tcW w:w="9350" w:type="dxa"/>
+            <w:tcW w:w="2335" w:type="dxa"/>
           </w:tcPr>
           <w:p>
             <w:r>
@@ -1298,7 +1430,7 @@
       <w:tr>
         <w:tc>
           <w:tcPr>
-            <w:tcW w:w="9350" w:type="dxa"/>
+            <w:tcW w:w="2335" w:type="dxa"/>
           </w:tcPr>
           <w:p>
             <w:r>
@@ -1309,7 +1441,61 @@
       </w:tr>
     </w:tbl>
     <w:p/>
-    <w:p/>
+    <w:p>
+      <w:r>
+        <w:rPr>
+          <w:noProof/>
+        </w:rPr>
+        <w:drawing>
+          <wp:inline distT="0" distB="0" distL="0" distR="0" wp14:anchorId="26155D2D" wp14:editId="1F464135">
+            <wp:extent cx="5910500" cy="4360388"/>
+            <wp:effectExtent l="0" t="0" r="0" b="0"/>
+            <wp:docPr id="1" name="Picture 1" descr="Diagram&#10;&#10;Description automatically generated"/>
+            <wp:cNvGraphicFramePr>
+              <a:graphicFrameLocks xmlns:a="http://schemas.openxmlformats.org/drawingml/2006/main" noChangeAspect="1"/>
+            </wp:cNvGraphicFramePr>
+            <a:graphic xmlns:a="http://schemas.openxmlformats.org/drawingml/2006/main">
+              <a:graphicData uri="http://schemas.openxmlformats.org/drawingml/2006/picture">
+                <pic:pic xmlns:pic="http://schemas.openxmlformats.org/drawingml/2006/picture">
+                  <pic:nvPicPr>
+                    <pic:cNvPr id="1" name="Picture 1" descr="Diagram&#10;&#10;Description automatically generated"/>
+                    <pic:cNvPicPr/>
+                  </pic:nvPicPr>
+                  <pic:blipFill rotWithShape="1">
+                    <a:blip r:embed="rId4" cstate="print">
+                      <a:extLst>
+                        <a:ext uri="{28A0092B-C50C-407E-A947-70E740481C1C}">
+                          <a14:useLocalDpi xmlns:a14="http://schemas.microsoft.com/office/drawing/2010/main" val="0"/>
+                        </a:ext>
+                      </a:extLst>
+                    </a:blip>
+                    <a:srcRect l="9402" b="13615"/>
+                    <a:stretch/>
+                  </pic:blipFill>
+                  <pic:spPr bwMode="auto">
+                    <a:xfrm>
+                      <a:off x="0" y="0"/>
+                      <a:ext cx="5916672" cy="4364941"/>
+                    </a:xfrm>
+                    <a:prstGeom prst="rect">
+                      <a:avLst/>
+                    </a:prstGeom>
+                    <a:ln>
+                      <a:noFill/>
+                    </a:ln>
+                    <a:extLst>
+                      <a:ext uri="{53640926-AAD7-44D8-BBD7-CCE9431645EC}">
+                        <a14:shadowObscured xmlns:a14="http://schemas.microsoft.com/office/drawing/2010/main"/>
+                      </a:ext>
+                    </a:extLst>
+                  </pic:spPr>
+                </pic:pic>
+              </a:graphicData>
+            </a:graphic>
+          </wp:inline>
+        </w:drawing>
+      </w:r>
+    </w:p>
     <w:sectPr>
       <w:pgSz w:w="12240" w:h="15840"/>
       <w:pgMar w:top="1440" w:right="1440" w:bottom="1440" w:left="1440" w:header="720" w:footer="720" w:gutter="0"/>

</xml_diff>

<commit_message>
domain model finalize, sprint backlog update
</commit_message>
<xml_diff>
--- a/TutorGroup_Deliverable_4_DomainModel.docx
+++ b/TutorGroup_Deliverable_4_DomainModel.docx
@@ -744,7 +744,10 @@
             </w:r>
             <w:proofErr w:type="gramEnd"/>
             <w:r>
-              <w:t>): void                                                  – connects w database &amp; user store</w:t>
+              <w:t xml:space="preserve">): </w:t>
+            </w:r>
+            <w:r>
+              <w:t>void</w:t>
             </w:r>
           </w:p>
           <w:p>
@@ -760,18 +763,6 @@
             <w:proofErr w:type="gramEnd"/>
             <w:r>
               <w:t xml:space="preserve">): void </w:t>
-            </w:r>
-            <w:r>
-              <w:tab/>
-              <w:t xml:space="preserve">-- connects w database &amp; </w:t>
-            </w:r>
-            <w:proofErr w:type="spellStart"/>
-            <w:r>
-              <w:t>userstore</w:t>
-            </w:r>
-            <w:proofErr w:type="spellEnd"/>
-            <w:r>
-              <w:t xml:space="preserve"> </w:t>
             </w:r>
           </w:p>
           <w:p>
@@ -1322,6 +1313,75 @@
         <w:tblLook w:val="04A0" w:firstRow="1" w:lastRow="0" w:firstColumn="1" w:lastColumn="0" w:noHBand="0" w:noVBand="1"/>
       </w:tblPr>
       <w:tblGrid>
+        <w:gridCol w:w="2492"/>
+      </w:tblGrid>
+      <w:tr>
+        <w:tc>
+          <w:tcPr>
+            <w:tcW w:w="2335" w:type="dxa"/>
+          </w:tcPr>
+          <w:p>
+            <w:r>
+              <w:t>Response Handler</w:t>
+            </w:r>
+          </w:p>
+        </w:tc>
+      </w:tr>
+      <w:tr>
+        <w:tc>
+          <w:tcPr>
+            <w:tcW w:w="2335" w:type="dxa"/>
+          </w:tcPr>
+          <w:p>
+            <w:r>
+              <w:t>Tutor: *tutor profile</w:t>
+            </w:r>
+          </w:p>
+          <w:p>
+            <w:r>
+              <w:t>Date: int</w:t>
+            </w:r>
+          </w:p>
+          <w:p>
+            <w:r>
+              <w:t>Message: *char</w:t>
+            </w:r>
+          </w:p>
+        </w:tc>
+      </w:tr>
+      <w:tr>
+        <w:tc>
+          <w:tcPr>
+            <w:tcW w:w="2335" w:type="dxa"/>
+          </w:tcPr>
+          <w:p>
+            <w:proofErr w:type="spellStart"/>
+            <w:proofErr w:type="gramStart"/>
+            <w:r>
+              <w:lastRenderedPageBreak/>
+              <w:t>submitResponse</w:t>
+            </w:r>
+            <w:proofErr w:type="spellEnd"/>
+            <w:r>
+              <w:t>(</w:t>
+            </w:r>
+            <w:proofErr w:type="gramEnd"/>
+            <w:r>
+              <w:t>Tutor, Date, Message) : void</w:t>
+            </w:r>
+          </w:p>
+        </w:tc>
+      </w:tr>
+    </w:tbl>
+    <w:p/>
+    <w:p/>
+    <w:tbl>
+      <w:tblPr>
+        <w:tblStyle w:val="TableGrid"/>
+        <w:tblW w:w="0" w:type="auto"/>
+        <w:tblLook w:val="04A0" w:firstRow="1" w:lastRow="0" w:firstColumn="1" w:lastColumn="0" w:noHBand="0" w:noVBand="1"/>
+      </w:tblPr>
+      <w:tblGrid>
         <w:gridCol w:w="3415"/>
       </w:tblGrid>
       <w:tr>
@@ -1396,12 +1456,12 @@
         <w:tblLook w:val="04A0" w:firstRow="1" w:lastRow="0" w:firstColumn="1" w:lastColumn="0" w:noHBand="0" w:noVBand="1"/>
       </w:tblPr>
       <w:tblGrid>
-        <w:gridCol w:w="2335"/>
+        <w:gridCol w:w="3865"/>
       </w:tblGrid>
       <w:tr>
         <w:tc>
           <w:tcPr>
-            <w:tcW w:w="2335" w:type="dxa"/>
+            <w:tcW w:w="3865" w:type="dxa"/>
           </w:tcPr>
           <w:p>
             <w:r>
@@ -1413,7 +1473,7 @@
       <w:tr>
         <w:tc>
           <w:tcPr>
-            <w:tcW w:w="2335" w:type="dxa"/>
+            <w:tcW w:w="3865" w:type="dxa"/>
           </w:tcPr>
           <w:p>
             <w:r>
@@ -1430,11 +1490,31 @@
       <w:tr>
         <w:tc>
           <w:tcPr>
-            <w:tcW w:w="2335" w:type="dxa"/>
-          </w:tcPr>
-          <w:p>
-            <w:r>
-              <w:t>Render() : void</w:t>
+            <w:tcW w:w="3865" w:type="dxa"/>
+          </w:tcPr>
+          <w:p>
+            <w:proofErr w:type="gramStart"/>
+            <w:r>
+              <w:t>Render(</w:t>
+            </w:r>
+            <w:proofErr w:type="gramEnd"/>
+            <w:r>
+              <w:t>) : void</w:t>
+            </w:r>
+          </w:p>
+          <w:p>
+            <w:proofErr w:type="spellStart"/>
+            <w:proofErr w:type="gramStart"/>
+            <w:r>
+              <w:t>postListing</w:t>
+            </w:r>
+            <w:proofErr w:type="spellEnd"/>
+            <w:r>
+              <w:t>(</w:t>
+            </w:r>
+            <w:proofErr w:type="gramEnd"/>
+            <w:r>
+              <w:t>subject, message):void</w:t>
             </w:r>
           </w:p>
         </w:tc>
@@ -1447,10 +1527,10 @@
           <w:noProof/>
         </w:rPr>
         <w:drawing>
-          <wp:inline distT="0" distB="0" distL="0" distR="0" wp14:anchorId="26155D2D" wp14:editId="1F464135">
-            <wp:extent cx="5910500" cy="4360388"/>
-            <wp:effectExtent l="0" t="0" r="0" b="0"/>
-            <wp:docPr id="1" name="Picture 1" descr="Diagram&#10;&#10;Description automatically generated"/>
+          <wp:inline distT="0" distB="0" distL="0" distR="0" wp14:anchorId="5F99B599" wp14:editId="3281A5B2">
+            <wp:extent cx="6040877" cy="5211267"/>
+            <wp:effectExtent l="0" t="0" r="4445" b="0"/>
+            <wp:docPr id="2" name="Picture 2" descr="Diagram&#10;&#10;Description automatically generated"/>
             <wp:cNvGraphicFramePr>
               <a:graphicFrameLocks xmlns:a="http://schemas.openxmlformats.org/drawingml/2006/main" noChangeAspect="1"/>
             </wp:cNvGraphicFramePr>
@@ -1458,7 +1538,7 @@
               <a:graphicData uri="http://schemas.openxmlformats.org/drawingml/2006/picture">
                 <pic:pic xmlns:pic="http://schemas.openxmlformats.org/drawingml/2006/picture">
                   <pic:nvPicPr>
-                    <pic:cNvPr id="1" name="Picture 1" descr="Diagram&#10;&#10;Description automatically generated"/>
+                    <pic:cNvPr id="2" name="Picture 2" descr="Diagram&#10;&#10;Description automatically generated"/>
                     <pic:cNvPicPr/>
                   </pic:nvPicPr>
                   <pic:blipFill rotWithShape="1">
@@ -1469,13 +1549,13 @@
                         </a:ext>
                       </a:extLst>
                     </a:blip>
-                    <a:srcRect l="9402" b="13615"/>
+                    <a:srcRect l="10311"/>
                     <a:stretch/>
                   </pic:blipFill>
                   <pic:spPr bwMode="auto">
                     <a:xfrm>
                       <a:off x="0" y="0"/>
-                      <a:ext cx="5916672" cy="4364941"/>
+                      <a:ext cx="6060755" cy="5228416"/>
                     </a:xfrm>
                     <a:prstGeom prst="rect">
                       <a:avLst/>

</xml_diff>